<commit_message>
Fix Domestic Cat email typo
</commit_message>
<xml_diff>
--- a/cv/cv.docx
+++ b/cv/cv.docx
@@ -1210,7 +1210,7 @@
     </w:lvl>
   </w:abstractNum>
   <w:abstractNum w:abstractNumId="990">
-    <w:nsid w:val="e9c6e741"/>
+    <w:nsid w:val="2970434c"/>
     <w:multiLevelType w:val="multilevel"/>
     <w:lvl w:ilvl="0">
       <w:numFmt w:val="bullet"/>
@@ -1291,7 +1291,7 @@
     </w:lvl>
   </w:abstractNum>
   <w:abstractNum w:abstractNumId="991">
-    <w:nsid w:val="4a5b29b6"/>
+    <w:nsid w:val="78a2584d"/>
     <w:multiLevelType w:val="multilevel"/>
     <w:lvl w:ilvl="0">
       <w:numFmt w:val="bullet"/>

</xml_diff>